<commit_message>
Updated Github Link, changed title, and reuploaded resume PDF
</commit_message>
<xml_diff>
--- a/Athira_Resume .docx
+++ b/Athira_Resume .docx
@@ -59,6 +59,12 @@
           <w:rFonts w:cstheme="minorHAnsi"/>
         </w:rPr>
         <w:t>: 571-373-6250</w:t>
+      </w:r>
+      <w:r>
+        <w:rPr>
+          <w:rFonts w:cstheme="minorHAnsi"/>
+        </w:rPr>
+        <w:t xml:space="preserve"> </w:t>
       </w:r>
       <w:r>
         <w:rPr>
@@ -78,6 +84,115 @@
           <w:t>www.linkedin.com/in/athira-radha</w:t>
         </w:r>
       </w:hyperlink>
+      <w:r>
+        <w:rPr>
+          <w:rStyle w:val="Hyperlink"/>
+          <w:rFonts w:cstheme="minorHAnsi"/>
+          <w:sz w:val="21"/>
+          <w:szCs w:val="21"/>
+          <w:u w:val="none"/>
+          <w:shd w:val="clear" w:color="auto" w:fill="FFFFFF"/>
+        </w:rPr>
+        <w:t xml:space="preserve"> </w:t>
+      </w:r>
+      <w:r>
+        <w:rPr>
+          <w:rStyle w:val="Hyperlink"/>
+          <w:rFonts w:cstheme="minorHAnsi"/>
+          <w:sz w:val="21"/>
+          <w:szCs w:val="21"/>
+          <w:u w:val="none"/>
+          <w:shd w:val="clear" w:color="auto" w:fill="FFFFFF"/>
+        </w:rPr>
+        <w:t xml:space="preserve"> </w:t>
+      </w:r>
+      <w:r>
+        <w:rPr>
+          <w:rStyle w:val="Hyperlink"/>
+          <w:rFonts w:cstheme="minorHAnsi"/>
+          <w:sz w:val="21"/>
+          <w:szCs w:val="21"/>
+          <w:u w:val="none"/>
+          <w:shd w:val="clear" w:color="auto" w:fill="FFFFFF"/>
+        </w:rPr>
+        <w:t xml:space="preserve"> </w:t>
+      </w:r>
+      <w:hyperlink r:id="rId10" w:history="1">
+        <w:r>
+          <w:rPr>
+            <w:rStyle w:val="Hyperlink"/>
+            <w:rFonts w:cstheme="minorHAnsi"/>
+            <w:sz w:val="21"/>
+            <w:szCs w:val="21"/>
+            <w:shd w:val="clear" w:color="auto" w:fill="FFFFFF"/>
+          </w:rPr>
+          <w:t>https://github.com/AthiraCode</w:t>
+        </w:r>
+      </w:hyperlink>
+      <w:r>
+        <w:rPr>
+          <w:rStyle w:val="Hyperlink"/>
+          <w:rFonts w:cstheme="minorHAnsi"/>
+          <w:sz w:val="21"/>
+          <w:szCs w:val="21"/>
+          <w:u w:val="none"/>
+          <w:shd w:val="clear" w:color="auto" w:fill="FFFFFF"/>
+        </w:rPr>
+        <w:t xml:space="preserve"> </w:t>
+      </w:r>
+      <w:r>
+        <w:rPr>
+          <w:rStyle w:val="Hyperlink"/>
+          <w:rFonts w:cstheme="minorHAnsi"/>
+          <w:sz w:val="21"/>
+          <w:szCs w:val="21"/>
+          <w:shd w:val="clear" w:color="auto" w:fill="FFFFFF"/>
+        </w:rPr>
+        <w:t>https://</w:t>
+      </w:r>
+      <w:hyperlink r:id="rId11" w:history="1">
+        <w:r>
+          <w:rPr>
+            <w:rStyle w:val="Hyperlink"/>
+            <w:rFonts w:cstheme="minorHAnsi"/>
+            <w:sz w:val="21"/>
+            <w:szCs w:val="21"/>
+            <w:shd w:val="clear" w:color="auto" w:fill="FFFFFF"/>
+          </w:rPr>
+          <w:t>athiranakkara</w:t>
+        </w:r>
+      </w:hyperlink>
+      <w:r>
+        <w:rPr>
+          <w:rStyle w:val="Hyperlink"/>
+          <w:rFonts w:cstheme="minorHAnsi"/>
+          <w:sz w:val="21"/>
+          <w:szCs w:val="21"/>
+          <w:shd w:val="clear" w:color="auto" w:fill="FFFFFF"/>
+        </w:rPr>
+        <w:t>.com</w:t>
+      </w:r>
+      <w:r>
+        <w:rPr>
+          <w:rStyle w:val="Hyperlink"/>
+          <w:rFonts w:cstheme="minorHAnsi"/>
+          <w:sz w:val="21"/>
+          <w:szCs w:val="21"/>
+          <w:shd w:val="clear" w:color="auto" w:fill="FFFFFF"/>
+        </w:rPr>
+        <w:t xml:space="preserve"> </w:t>
+      </w:r>
+      <w:r>
+        <w:rPr>
+          <w:rStyle w:val="Hyperlink"/>
+          <w:rFonts w:cstheme="minorHAnsi"/>
+          <w:sz w:val="21"/>
+          <w:szCs w:val="21"/>
+          <w:u w:val="none"/>
+          <w:shd w:val="clear" w:color="auto" w:fill="FFFFFF"/>
+        </w:rPr>
+        <w:t xml:space="preserve">  </w:t>
+      </w:r>
     </w:p>
     <w:p>
       <w:pPr>
@@ -245,6 +360,8 @@
               <w:rPr>
                 <w:rFonts w:cstheme="minorHAnsi"/>
                 <w:color w:val="auto"/>
+                <w:sz w:val="22"/>
+                <w:szCs w:val="22"/>
               </w:rPr>
             </w:pPr>
             <w:r>
@@ -252,13 +369,17 @@
                 <w:rFonts w:cstheme="minorHAnsi"/>
                 <w:b/>
                 <w:color w:val="auto"/>
+                <w:sz w:val="22"/>
+                <w:szCs w:val="22"/>
               </w:rPr>
-              <w:t xml:space="preserve">University of Michigan- Dearborn, College of Engineering and Computer Science                                                    </w:t>
+              <w:t xml:space="preserve">University of Michigan- Dearborn, College of Engineering and Computer Science                                  </w:t>
             </w:r>
             <w:r>
               <w:rPr>
                 <w:rFonts w:cstheme="minorHAnsi"/>
                 <w:color w:val="auto"/>
+                <w:sz w:val="22"/>
+                <w:szCs w:val="22"/>
               </w:rPr>
               <w:t>Dearborn, MI</w:t>
             </w:r>
@@ -275,45 +396,57 @@
               <w:rPr>
                 <w:rFonts w:cstheme="minorHAnsi"/>
                 <w:color w:val="auto"/>
+                <w:sz w:val="22"/>
               </w:rPr>
             </w:pPr>
             <w:r>
               <w:rPr>
                 <w:rFonts w:cstheme="minorHAnsi"/>
                 <w:color w:val="auto"/>
+                <w:sz w:val="22"/>
               </w:rPr>
-              <w:t xml:space="preserve">Bachelor of Science in Software Engineering                                              </w:t>
+              <w:t xml:space="preserve">Bachelor of Science in Software Engineering                                    </w:t>
             </w:r>
             <w:r>
               <w:rPr>
                 <w:rFonts w:cstheme="minorHAnsi"/>
                 <w:color w:val="auto"/>
+                <w:sz w:val="22"/>
               </w:rPr>
               <w:tab/>
+              <w:t xml:space="preserve">                                        </w:t>
             </w:r>
             <w:r>
               <w:rPr>
                 <w:rFonts w:cstheme="minorHAnsi"/>
                 <w:color w:val="auto"/>
+                <w:sz w:val="22"/>
               </w:rPr>
-              <w:tab/>
-              <w:t xml:space="preserve">                                                  Aug</w:t>
-            </w:r>
-            <w:r>
-              <w:rPr>
-                <w:rFonts w:cstheme="minorHAnsi"/>
-                <w:b/>
-                <w:bCs/>
-                <w:color w:val="auto"/>
-              </w:rPr>
-              <w:t>’</w:t>
+              <w:t xml:space="preserve">         </w:t>
             </w:r>
             <w:r>
               <w:rPr>
                 <w:rFonts w:cstheme="minorHAnsi"/>
                 <w:color w:val="auto"/>
+                <w:sz w:val="22"/>
               </w:rPr>
-              <w:t>22- Present</w:t>
+              <w:t xml:space="preserve">      Aug</w:t>
+            </w:r>
+            <w:r>
+              <w:rPr>
+                <w:rFonts w:cstheme="minorHAnsi"/>
+                <w:color w:val="auto"/>
+                <w:sz w:val="22"/>
+              </w:rPr>
+              <w:t xml:space="preserve"> 2022</w:t>
+            </w:r>
+            <w:r>
+              <w:rPr>
+                <w:rFonts w:cstheme="minorHAnsi"/>
+                <w:color w:val="auto"/>
+                <w:sz w:val="22"/>
+              </w:rPr>
+              <w:t>- Present</w:t>
             </w:r>
           </w:p>
           <w:p>
@@ -328,12 +461,14 @@
               <w:rPr>
                 <w:rFonts w:cstheme="minorHAnsi"/>
                 <w:color w:val="auto"/>
+                <w:sz w:val="22"/>
               </w:rPr>
             </w:pPr>
             <w:r>
               <w:rPr>
                 <w:rFonts w:cstheme="minorHAnsi"/>
                 <w:color w:val="auto"/>
+                <w:sz w:val="22"/>
               </w:rPr>
               <w:t>GPA of 3.5</w:t>
             </w:r>
@@ -350,6 +485,7 @@
               <w:rPr>
                 <w:rFonts w:cstheme="minorHAnsi"/>
                 <w:color w:val="auto"/>
+                <w:sz w:val="22"/>
               </w:rPr>
             </w:pPr>
             <w:r>
@@ -358,13 +494,35 @@
                 <w:b/>
                 <w:bCs/>
                 <w:color w:val="auto"/>
+                <w:sz w:val="22"/>
               </w:rPr>
-              <w:t xml:space="preserve">Henry Ford Community College                                                                                                                   </w:t>
+              <w:t xml:space="preserve">Henry Ford Community College                                                                           </w:t>
+            </w:r>
+            <w:r>
+              <w:rPr>
+                <w:rFonts w:cstheme="minorHAnsi"/>
+                <w:b/>
+                <w:bCs/>
+                <w:color w:val="auto"/>
+                <w:sz w:val="22"/>
+              </w:rPr>
+              <w:t xml:space="preserve"> </w:t>
+            </w:r>
+            <w:r>
+              <w:rPr>
+                <w:rFonts w:cstheme="minorHAnsi"/>
+                <w:b/>
+                <w:bCs/>
+                <w:color w:val="auto"/>
+                <w:sz w:val="22"/>
+              </w:rPr>
+              <w:t xml:space="preserve">                     </w:t>
             </w:r>
             <w:r>
               <w:rPr>
                 <w:rFonts w:cstheme="minorHAnsi"/>
                 <w:color w:val="auto"/>
+                <w:sz w:val="22"/>
               </w:rPr>
               <w:t xml:space="preserve">                          Dearborn, MI</w:t>
             </w:r>
@@ -381,12 +539,14 @@
               <w:rPr>
                 <w:rFonts w:cstheme="minorHAnsi"/>
                 <w:color w:val="auto"/>
+                <w:sz w:val="22"/>
               </w:rPr>
             </w:pPr>
             <w:r>
               <w:rPr>
                 <w:rFonts w:cstheme="minorHAnsi"/>
                 <w:color w:val="auto"/>
+                <w:sz w:val="22"/>
               </w:rPr>
               <w:t xml:space="preserve">Associate of Science in Computer Science </w:t>
             </w:r>
@@ -394,6 +554,7 @@
               <w:rPr>
                 <w:rFonts w:cstheme="minorHAnsi"/>
                 <w:color w:val="auto"/>
+                <w:sz w:val="22"/>
               </w:rPr>
               <w:tab/>
               <w:t xml:space="preserve">            </w:t>
@@ -402,6 +563,7 @@
               <w:rPr>
                 <w:rFonts w:cstheme="minorHAnsi"/>
                 <w:color w:val="auto"/>
+                <w:sz w:val="22"/>
               </w:rPr>
               <w:tab/>
               <w:t xml:space="preserve">    </w:t>
@@ -410,6 +572,7 @@
               <w:rPr>
                 <w:rFonts w:cstheme="minorHAnsi"/>
                 <w:color w:val="auto"/>
+                <w:sz w:val="22"/>
               </w:rPr>
               <w:tab/>
             </w:r>
@@ -417,9 +580,58 @@
               <w:rPr>
                 <w:rFonts w:cstheme="minorHAnsi"/>
                 <w:color w:val="auto"/>
+                <w:sz w:val="22"/>
               </w:rPr>
               <w:tab/>
-              <w:t xml:space="preserve">                                           Aug’21- Aug’22 (Transferred)</w:t>
+              <w:t xml:space="preserve">        </w:t>
+            </w:r>
+            <w:r>
+              <w:rPr>
+                <w:rFonts w:cstheme="minorHAnsi"/>
+                <w:color w:val="auto"/>
+                <w:sz w:val="22"/>
+              </w:rPr>
+              <w:t xml:space="preserve">      </w:t>
+            </w:r>
+            <w:r>
+              <w:rPr>
+                <w:rFonts w:cstheme="minorHAnsi"/>
+                <w:color w:val="auto"/>
+                <w:sz w:val="22"/>
+              </w:rPr>
+              <w:t>Aug</w:t>
+            </w:r>
+            <w:r>
+              <w:rPr>
+                <w:rFonts w:cstheme="minorHAnsi"/>
+                <w:color w:val="auto"/>
+                <w:sz w:val="22"/>
+              </w:rPr>
+              <w:t xml:space="preserve"> 2021</w:t>
+            </w:r>
+            <w:r>
+              <w:rPr>
+                <w:rFonts w:cstheme="minorHAnsi"/>
+                <w:color w:val="auto"/>
+                <w:sz w:val="22"/>
+              </w:rPr>
+              <w:t>- Aug</w:t>
+            </w:r>
+            <w:r>
+              <w:rPr>
+                <w:rFonts w:cstheme="minorHAnsi"/>
+                <w:color w:val="auto"/>
+                <w:sz w:val="22"/>
+              </w:rPr>
+              <w:t xml:space="preserve"> 2022</w:t>
+            </w:r>
+            <w:r>
+              <w:rPr>
+                <w:rFonts w:cstheme="minorHAnsi"/>
+                <w:color w:val="auto"/>
+                <w:sz w:val="22"/>
+              </w:rPr>
+              <w:t>(Transferred)</w:t>
             </w:r>
           </w:p>
           <w:p>
@@ -439,6 +651,7 @@
               <w:rPr>
                 <w:rFonts w:cstheme="minorHAnsi"/>
                 <w:color w:val="auto"/>
+                <w:sz w:val="22"/>
               </w:rPr>
               <w:t>GPA of 3.85; Dean’s List (2022)</w:t>
             </w:r>
@@ -529,7 +742,23 @@
           <w:b/>
           <w:bCs/>
         </w:rPr>
-        <w:t xml:space="preserve">     </w:t>
+        <w:t xml:space="preserve">  </w:t>
+      </w:r>
+      <w:r>
+        <w:rPr>
+          <w:rFonts w:cstheme="minorHAnsi"/>
+          <w:b/>
+          <w:bCs/>
+        </w:rPr>
+        <w:t xml:space="preserve"> </w:t>
+      </w:r>
+      <w:r>
+        <w:rPr>
+          <w:rFonts w:cstheme="minorHAnsi"/>
+          <w:b/>
+          <w:bCs/>
+        </w:rPr>
+        <w:t xml:space="preserve">  </w:t>
       </w:r>
       <w:r>
         <w:rPr>
@@ -975,21 +1204,7 @@
         <w:rPr>
           <w:rFonts w:cstheme="minorHAnsi"/>
         </w:rPr>
-        <w:t xml:space="preserve">, and </w:t>
-      </w:r>
-      <w:proofErr w:type="gramStart"/>
-      <w:r>
-        <w:rPr>
-          <w:rFonts w:cstheme="minorHAnsi"/>
-        </w:rPr>
-        <w:t>apply</w:t>
-      </w:r>
-      <w:proofErr w:type="gramEnd"/>
-      <w:r>
-        <w:rPr>
-          <w:rFonts w:cstheme="minorHAnsi"/>
-        </w:rPr>
-        <w:t xml:space="preserve"> discounts if they are eligible.</w:t>
+        <w:t>, and apply discounts if they are eligible.</w:t>
       </w:r>
     </w:p>
     <w:p>
@@ -1030,6 +1245,7 @@
         <w:rPr>
           <w:rFonts w:cstheme="minorHAnsi"/>
         </w:rPr>
+        <w:lastRenderedPageBreak/>
         <w:t xml:space="preserve">Allows </w:t>
       </w:r>
       <w:r>
@@ -1060,7 +1276,6 @@
           <w:b/>
           <w:bCs/>
         </w:rPr>
-        <w:lastRenderedPageBreak/>
         <w:t xml:space="preserve">FP metric calculator: </w:t>
       </w:r>
     </w:p>
@@ -1162,21 +1377,7 @@
         <w:rPr>
           <w:rFonts w:cstheme="minorHAnsi"/>
         </w:rPr>
-        <w:t xml:space="preserve">Build and </w:t>
-      </w:r>
-      <w:proofErr w:type="gramStart"/>
-      <w:r>
-        <w:rPr>
-          <w:rFonts w:cstheme="minorHAnsi"/>
-        </w:rPr>
-        <w:t>Running</w:t>
-      </w:r>
-      <w:proofErr w:type="gramEnd"/>
-      <w:r>
-        <w:rPr>
-          <w:rFonts w:cstheme="minorHAnsi"/>
-        </w:rPr>
-        <w:t xml:space="preserve"> a xv6 kernel</w:t>
+        <w:t>Build and Running a xv6 kernel</w:t>
       </w:r>
       <w:r>
         <w:rPr>
@@ -1764,6 +1965,12 @@
         </w:rPr>
         <w:t>HTML</w:t>
       </w:r>
+      <w:r>
+        <w:rPr>
+          <w:rFonts w:cstheme="minorHAnsi"/>
+        </w:rPr>
+        <w:t>, CSS</w:t>
+      </w:r>
     </w:p>
     <w:p>
       <w:pPr>
@@ -1850,21 +2057,7 @@
         <w:rPr>
           <w:rFonts w:cstheme="minorHAnsi"/>
         </w:rPr>
-        <w:t xml:space="preserve">, </w:t>
-      </w:r>
-      <w:proofErr w:type="spellStart"/>
-      <w:r>
-        <w:rPr>
-          <w:rFonts w:cstheme="minorHAnsi"/>
-        </w:rPr>
-        <w:t>Katalon</w:t>
-      </w:r>
-      <w:proofErr w:type="spellEnd"/>
-      <w:r>
-        <w:rPr>
-          <w:rFonts w:cstheme="minorHAnsi"/>
-        </w:rPr>
-        <w:t xml:space="preserve"> Studio, Eclipse IDE 2022-06,</w:t>
+        <w:t>, Katalon Studio, Eclipse IDE 2022-06,</w:t>
       </w:r>
       <w:r>
         <w:rPr>
@@ -4083,6 +4276,18 @@
     <w:uiPriority w:val="99"/>
     <w:rsid w:val="006F7AC3"/>
   </w:style>
+  <w:style w:type="character" w:styleId="FollowedHyperlink">
+    <w:name w:val="FollowedHyperlink"/>
+    <w:basedOn w:val="DefaultParagraphFont"/>
+    <w:uiPriority w:val="99"/>
+    <w:semiHidden/>
+    <w:unhideWhenUsed/>
+    <w:rsid w:val="00174820"/>
+    <w:rPr>
+      <w:color w:val="954F72" w:themeColor="followedHyperlink"/>
+      <w:u w:val="single"/>
+    </w:rPr>
+  </w:style>
 </w:styles>
 </file>
 

</xml_diff>